<commit_message>
correction of view user results
</commit_message>
<xml_diff>
--- a/user manul/MICROBIOLOGY USER MANUAL.docx
+++ b/user manul/MICROBIOLOGY USER MANUAL.docx
@@ -294,6 +294,8 @@
             <w:br w:type="page"/>
           </w:r>
         </w:p>
+        <w:bookmarkStart w:id="0" w:name="_GoBack" w:displacedByCustomXml="next"/>
+        <w:bookmarkEnd w:id="0" w:displacedByCustomXml="next"/>
       </w:sdtContent>
     </w:sdt>
     <w:p>
@@ -5264,18 +5266,18 @@
           <w:color w:val="000000" w:themeColor="text1"/>
         </w:rPr>
       </w:pPr>
-      <w:bookmarkStart w:id="0" w:name="_Toc478271229"/>
-      <w:bookmarkStart w:id="1" w:name="_Toc478271670"/>
-      <w:bookmarkStart w:id="2" w:name="_Toc478281685"/>
+      <w:bookmarkStart w:id="1" w:name="_Toc478271229"/>
+      <w:bookmarkStart w:id="2" w:name="_Toc478271670"/>
+      <w:bookmarkStart w:id="3" w:name="_Toc478281685"/>
       <w:r>
         <w:rPr>
           <w:color w:val="000000" w:themeColor="text1"/>
         </w:rPr>
         <w:t>MICROBIOLOGY USER MANUAL</w:t>
       </w:r>
-      <w:bookmarkEnd w:id="0"/>
       <w:bookmarkEnd w:id="1"/>
       <w:bookmarkEnd w:id="2"/>
+      <w:bookmarkEnd w:id="3"/>
     </w:p>
     <w:p>
       <w:pPr>
@@ -5288,14 +5290,14 @@
           <w:color w:val="000000" w:themeColor="text1"/>
         </w:rPr>
       </w:pPr>
-      <w:bookmarkStart w:id="3" w:name="_Toc478281686"/>
+      <w:bookmarkStart w:id="4" w:name="_Toc478281686"/>
       <w:r>
         <w:rPr>
           <w:color w:val="000000" w:themeColor="text1"/>
         </w:rPr>
         <w:t>INTRODUCTION</w:t>
       </w:r>
-      <w:bookmarkEnd w:id="3"/>
+      <w:bookmarkEnd w:id="4"/>
     </w:p>
     <w:p>
       <w:pPr>
@@ -5832,7 +5834,7 @@
           <w:color w:val="000000" w:themeColor="text1"/>
         </w:rPr>
       </w:pPr>
-      <w:bookmarkStart w:id="4" w:name="_Toc478281688"/>
+      <w:bookmarkStart w:id="5" w:name="_Toc478281688"/>
       <w:r>
         <w:rPr>
           <w:color w:val="000000" w:themeColor="text1"/>
@@ -5845,7 +5847,7 @@
         </w:rPr>
         <w:t>.</w:t>
       </w:r>
-      <w:bookmarkEnd w:id="4"/>
+      <w:bookmarkEnd w:id="5"/>
     </w:p>
     <w:p>
       <w:pPr>
@@ -6681,7 +6683,7 @@
           <w:color w:val="000000" w:themeColor="text1"/>
         </w:rPr>
       </w:pPr>
-      <w:bookmarkStart w:id="5" w:name="_Toc478281689"/>
+      <w:bookmarkStart w:id="6" w:name="_Toc478281689"/>
       <w:r>
         <w:rPr>
           <w:color w:val="000000" w:themeColor="text1"/>
@@ -6689,7 +6691,7 @@
         <w:lastRenderedPageBreak/>
         <w:t>Common Icons and what they mean</w:t>
       </w:r>
-      <w:bookmarkEnd w:id="5"/>
+      <w:bookmarkEnd w:id="6"/>
     </w:p>
     <w:p>
       <w:pPr>
@@ -7564,7 +7566,7 @@
           <w:color w:val="000000" w:themeColor="text1"/>
         </w:rPr>
       </w:pPr>
-      <w:bookmarkStart w:id="6" w:name="_Toc478281690"/>
+      <w:bookmarkStart w:id="7" w:name="_Toc478281690"/>
       <w:r>
         <w:rPr>
           <w:color w:val="000000" w:themeColor="text1"/>
@@ -7572,7 +7574,7 @@
         <w:lastRenderedPageBreak/>
         <w:t>PROCESS WORKFLOW</w:t>
       </w:r>
-      <w:bookmarkEnd w:id="6"/>
+      <w:bookmarkEnd w:id="7"/>
     </w:p>
     <w:p>
       <w:pPr>
@@ -7581,14 +7583,14 @@
           <w:color w:val="000000" w:themeColor="text1"/>
         </w:rPr>
       </w:pPr>
-      <w:bookmarkStart w:id="7" w:name="_Toc478281691"/>
+      <w:bookmarkStart w:id="8" w:name="_Toc478281691"/>
       <w:r>
         <w:rPr>
           <w:color w:val="000000" w:themeColor="text1"/>
         </w:rPr>
         <w:t>Micro Sample Preparations</w:t>
       </w:r>
-      <w:bookmarkEnd w:id="7"/>
+      <w:bookmarkEnd w:id="8"/>
     </w:p>
     <w:p>
       <w:pPr>
@@ -7601,14 +7603,14 @@
           <w:color w:val="000000" w:themeColor="text1"/>
         </w:rPr>
       </w:pPr>
-      <w:bookmarkStart w:id="8" w:name="_Toc478281692"/>
+      <w:bookmarkStart w:id="9" w:name="_Toc478281692"/>
       <w:r>
         <w:rPr>
           <w:color w:val="000000" w:themeColor="text1"/>
         </w:rPr>
         <w:t>Logging in</w:t>
       </w:r>
-      <w:bookmarkEnd w:id="8"/>
+      <w:bookmarkEnd w:id="9"/>
     </w:p>
     <w:p>
       <w:pPr>
@@ -7888,7 +7890,7 @@
           <w:numId w:val="8"/>
         </w:numPr>
       </w:pPr>
-      <w:bookmarkStart w:id="9" w:name="_Toc478281693"/>
+      <w:bookmarkStart w:id="10" w:name="_Toc478281693"/>
       <w:r>
         <w:rPr>
           <w:i w:val="0"/>
@@ -7898,7 +7900,7 @@
       <w:r>
         <w:t>.</w:t>
       </w:r>
-      <w:bookmarkEnd w:id="9"/>
+      <w:bookmarkEnd w:id="10"/>
     </w:p>
     <w:p>
       <w:pPr>
@@ -8097,7 +8099,7 @@
           <w:color w:val="000000" w:themeColor="text1"/>
         </w:rPr>
       </w:pPr>
-      <w:bookmarkStart w:id="10" w:name="_Toc478281694"/>
+      <w:bookmarkStart w:id="11" w:name="_Toc478281694"/>
       <w:r>
         <w:rPr>
           <w:i w:val="0"/>
@@ -8106,7 +8108,7 @@
         <w:lastRenderedPageBreak/>
         <w:t>Add PT Managers.</w:t>
       </w:r>
-      <w:bookmarkEnd w:id="10"/>
+      <w:bookmarkEnd w:id="11"/>
     </w:p>
     <w:p>
       <w:pPr>
@@ -8572,7 +8574,7 @@
           <w:color w:val="000000" w:themeColor="text1"/>
         </w:rPr>
       </w:pPr>
-      <w:bookmarkStart w:id="11" w:name="_Toc478281695"/>
+      <w:bookmarkStart w:id="12" w:name="_Toc478281695"/>
       <w:r>
         <w:rPr>
           <w:i w:val="0"/>
@@ -8580,7 +8582,7 @@
         </w:rPr>
         <w:t>Labs.</w:t>
       </w:r>
-      <w:bookmarkEnd w:id="11"/>
+      <w:bookmarkEnd w:id="12"/>
     </w:p>
     <w:p>
       <w:pPr>
@@ -8810,7 +8812,7 @@
           <w:color w:val="000000" w:themeColor="text1"/>
         </w:rPr>
       </w:pPr>
-      <w:bookmarkStart w:id="12" w:name="_Toc478281696"/>
+      <w:bookmarkStart w:id="13" w:name="_Toc478281696"/>
       <w:r>
         <w:rPr>
           <w:i w:val="0"/>
@@ -8819,7 +8821,7 @@
         <w:lastRenderedPageBreak/>
         <w:t>Users</w:t>
       </w:r>
-      <w:bookmarkEnd w:id="12"/>
+      <w:bookmarkEnd w:id="13"/>
     </w:p>
     <w:p>
       <w:pPr>
@@ -8867,14 +8869,14 @@
           <w:color w:val="000000" w:themeColor="text1"/>
         </w:rPr>
       </w:pPr>
-      <w:bookmarkStart w:id="13" w:name="_Toc478281697"/>
+      <w:bookmarkStart w:id="14" w:name="_Toc478281697"/>
       <w:r>
         <w:rPr>
           <w:color w:val="000000" w:themeColor="text1"/>
         </w:rPr>
         <w:t>View/edit Laboratory Managers</w:t>
       </w:r>
-      <w:bookmarkEnd w:id="13"/>
+      <w:bookmarkEnd w:id="14"/>
     </w:p>
     <w:p>
       <w:pPr>
@@ -9053,14 +9055,14 @@
           <w:color w:val="000000" w:themeColor="text1"/>
         </w:rPr>
       </w:pPr>
-      <w:bookmarkStart w:id="14" w:name="_Toc478281698"/>
+      <w:bookmarkStart w:id="15" w:name="_Toc478281698"/>
       <w:r>
         <w:rPr>
           <w:color w:val="000000" w:themeColor="text1"/>
         </w:rPr>
         <w:t>Add new Laboratory Manager</w:t>
       </w:r>
-      <w:bookmarkEnd w:id="14"/>
+      <w:bookmarkEnd w:id="15"/>
     </w:p>
     <w:p>
       <w:pPr>
@@ -9214,7 +9216,7 @@
           <w:color w:val="000000" w:themeColor="text1"/>
         </w:rPr>
       </w:pPr>
-      <w:bookmarkStart w:id="15" w:name="_Toc478281699"/>
+      <w:bookmarkStart w:id="16" w:name="_Toc478281699"/>
       <w:r>
         <w:rPr>
           <w:rStyle w:val="Heading5Char"/>
@@ -9229,7 +9231,7 @@
         </w:rPr>
         <w:t>.</w:t>
       </w:r>
-      <w:bookmarkEnd w:id="15"/>
+      <w:bookmarkEnd w:id="16"/>
     </w:p>
     <w:p>
       <w:pPr>
@@ -9745,7 +9747,7 @@
           <w:color w:val="000000" w:themeColor="text1"/>
         </w:rPr>
       </w:pPr>
-      <w:bookmarkStart w:id="16" w:name="_Toc478281700"/>
+      <w:bookmarkStart w:id="17" w:name="_Toc478281700"/>
       <w:r>
         <w:rPr>
           <w:color w:val="000000" w:themeColor="text1"/>
@@ -9759,7 +9761,7 @@
         </w:rPr>
         <w:t>.</w:t>
       </w:r>
-      <w:bookmarkEnd w:id="16"/>
+      <w:bookmarkEnd w:id="17"/>
     </w:p>
     <w:p>
       <w:pPr>
@@ -9883,7 +9885,7 @@
           <w:color w:val="000000" w:themeColor="text1"/>
         </w:rPr>
       </w:pPr>
-      <w:bookmarkStart w:id="17" w:name="_Toc478281701"/>
+      <w:bookmarkStart w:id="18" w:name="_Toc478281701"/>
       <w:r>
         <w:rPr>
           <w:color w:val="000000" w:themeColor="text1"/>
@@ -9896,7 +9898,7 @@
         </w:rPr>
         <w:t>dit/delete and view samples</w:t>
       </w:r>
-      <w:bookmarkEnd w:id="17"/>
+      <w:bookmarkEnd w:id="18"/>
     </w:p>
     <w:p>
       <w:pPr>
@@ -10048,14 +10050,14 @@
           <w:color w:val="000000" w:themeColor="text1"/>
         </w:rPr>
       </w:pPr>
-      <w:bookmarkStart w:id="18" w:name="_Toc478281702"/>
+      <w:bookmarkStart w:id="19" w:name="_Toc478281702"/>
       <w:r>
         <w:rPr>
           <w:color w:val="000000" w:themeColor="text1"/>
         </w:rPr>
         <w:t>Add Samples</w:t>
       </w:r>
-      <w:bookmarkEnd w:id="18"/>
+      <w:bookmarkEnd w:id="19"/>
     </w:p>
     <w:p>
       <w:pPr>
@@ -10218,7 +10220,7 @@
           <w:color w:val="000000" w:themeColor="text1"/>
         </w:rPr>
       </w:pPr>
-      <w:bookmarkStart w:id="19" w:name="_Toc478281703"/>
+      <w:bookmarkStart w:id="20" w:name="_Toc478281703"/>
       <w:r>
         <w:rPr>
           <w:color w:val="000000" w:themeColor="text1"/>
@@ -10238,7 +10240,7 @@
         </w:rPr>
         <w:t xml:space="preserve"> sample instructions</w:t>
       </w:r>
-      <w:bookmarkEnd w:id="19"/>
+      <w:bookmarkEnd w:id="20"/>
     </w:p>
     <w:p>
       <w:pPr>
@@ -10428,14 +10430,14 @@
           <w:color w:val="000000" w:themeColor="text1"/>
         </w:rPr>
       </w:pPr>
-      <w:bookmarkStart w:id="20" w:name="_Toc478281704"/>
+      <w:bookmarkStart w:id="21" w:name="_Toc478281704"/>
       <w:r>
         <w:rPr>
           <w:color w:val="000000" w:themeColor="text1"/>
         </w:rPr>
         <w:t>Add/edit expected results data/view</w:t>
       </w:r>
-      <w:bookmarkEnd w:id="20"/>
+      <w:bookmarkEnd w:id="21"/>
     </w:p>
     <w:p>
       <w:pPr>
@@ -10637,7 +10639,7 @@
           <w:color w:val="000000" w:themeColor="text1"/>
         </w:rPr>
       </w:pPr>
-      <w:bookmarkStart w:id="21" w:name="_Toc478281705"/>
+      <w:bookmarkStart w:id="22" w:name="_Toc478281705"/>
       <w:r>
         <w:rPr>
           <w:color w:val="000000" w:themeColor="text1"/>
@@ -10651,7 +10653,7 @@
         </w:rPr>
         <w:t>ample grading</w:t>
       </w:r>
-      <w:bookmarkEnd w:id="21"/>
+      <w:bookmarkEnd w:id="22"/>
     </w:p>
     <w:p>
       <w:pPr>
@@ -12567,7 +12569,7 @@
           <w:color w:val="000000" w:themeColor="text1"/>
         </w:rPr>
       </w:pPr>
-      <w:bookmarkStart w:id="22" w:name="_Toc478281706"/>
+      <w:bookmarkStart w:id="23" w:name="_Toc478281706"/>
       <w:r>
         <w:rPr>
           <w:i w:val="0"/>
@@ -12575,7 +12577,7 @@
         </w:rPr>
         <w:t>Packaging</w:t>
       </w:r>
-      <w:bookmarkEnd w:id="22"/>
+      <w:bookmarkEnd w:id="23"/>
     </w:p>
     <w:p>
       <w:pPr>
@@ -12722,7 +12724,7 @@
           <w:color w:val="000000" w:themeColor="text1"/>
         </w:rPr>
       </w:pPr>
-      <w:bookmarkStart w:id="23" w:name="_Toc478281707"/>
+      <w:bookmarkStart w:id="24" w:name="_Toc478281707"/>
       <w:r>
         <w:rPr>
           <w:color w:val="000000" w:themeColor="text1"/>
@@ -12735,7 +12737,7 @@
         </w:rPr>
         <w:t>.</w:t>
       </w:r>
-      <w:bookmarkEnd w:id="23"/>
+      <w:bookmarkEnd w:id="24"/>
     </w:p>
     <w:p>
       <w:pPr>
@@ -12932,7 +12934,7 @@
           <w:szCs w:val="24"/>
         </w:rPr>
       </w:pPr>
-      <w:bookmarkStart w:id="24" w:name="_Toc478281708"/>
+      <w:bookmarkStart w:id="25" w:name="_Toc478281708"/>
       <w:r>
         <w:rPr>
           <w:rStyle w:val="Heading4Char"/>
@@ -12941,7 +12943,7 @@
         </w:rPr>
         <w:t>Add Package.</w:t>
       </w:r>
-      <w:bookmarkEnd w:id="24"/>
+      <w:bookmarkEnd w:id="25"/>
     </w:p>
     <w:p>
       <w:pPr>
@@ -13399,7 +13401,7 @@
           <w:color w:val="000000" w:themeColor="text1"/>
         </w:rPr>
       </w:pPr>
-      <w:bookmarkStart w:id="25" w:name="_Toc478281709"/>
+      <w:bookmarkStart w:id="26" w:name="_Toc478281709"/>
       <w:r>
         <w:rPr>
           <w:color w:val="000000" w:themeColor="text1"/>
@@ -13407,7 +13409,7 @@
         <w:lastRenderedPageBreak/>
         <w:t>Add samples to panels to package</w:t>
       </w:r>
-      <w:bookmarkEnd w:id="25"/>
+      <w:bookmarkEnd w:id="26"/>
     </w:p>
     <w:p>
       <w:pPr>
@@ -13998,14 +14000,14 @@
           <w:color w:val="000000" w:themeColor="text1"/>
         </w:rPr>
       </w:pPr>
-      <w:bookmarkStart w:id="26" w:name="_Toc478281710"/>
+      <w:bookmarkStart w:id="27" w:name="_Toc478281710"/>
       <w:r>
         <w:rPr>
           <w:color w:val="000000" w:themeColor="text1"/>
         </w:rPr>
         <w:t>View samples in a package</w:t>
       </w:r>
-      <w:bookmarkEnd w:id="26"/>
+      <w:bookmarkEnd w:id="27"/>
     </w:p>
     <w:p>
       <w:pPr>
@@ -14442,7 +14444,7 @@
           <w:color w:val="000000" w:themeColor="text1"/>
         </w:rPr>
       </w:pPr>
-      <w:bookmarkStart w:id="27" w:name="_Toc478281711"/>
+      <w:bookmarkStart w:id="28" w:name="_Toc478281711"/>
       <w:r>
         <w:rPr>
           <w:i w:val="0"/>
@@ -14451,7 +14453,7 @@
         <w:lastRenderedPageBreak/>
         <w:t>Shipments</w:t>
       </w:r>
-      <w:bookmarkEnd w:id="27"/>
+      <w:bookmarkEnd w:id="28"/>
     </w:p>
     <w:p>
       <w:pPr>
@@ -14652,7 +14654,7 @@
           <w:color w:val="000000" w:themeColor="text1"/>
         </w:rPr>
       </w:pPr>
-      <w:bookmarkStart w:id="28" w:name="_Toc478281712"/>
+      <w:bookmarkStart w:id="29" w:name="_Toc478281712"/>
       <w:r>
         <w:rPr>
           <w:color w:val="000000" w:themeColor="text1"/>
@@ -14665,7 +14667,7 @@
         </w:rPr>
         <w:t>dit/delete and view</w:t>
       </w:r>
-      <w:bookmarkEnd w:id="28"/>
+      <w:bookmarkEnd w:id="29"/>
     </w:p>
     <w:p>
       <w:pPr>
@@ -14841,7 +14843,7 @@
           <w:color w:val="000000" w:themeColor="text1"/>
         </w:rPr>
       </w:pPr>
-      <w:bookmarkStart w:id="29" w:name="_Toc478281713"/>
+      <w:bookmarkStart w:id="30" w:name="_Toc478281713"/>
       <w:r>
         <w:rPr>
           <w:color w:val="000000" w:themeColor="text1"/>
@@ -14855,7 +14857,7 @@
         </w:rPr>
         <w:t>.</w:t>
       </w:r>
-      <w:bookmarkEnd w:id="29"/>
+      <w:bookmarkEnd w:id="30"/>
     </w:p>
     <w:p>
       <w:pPr>
@@ -15171,7 +15173,7 @@
           <w:color w:val="000000" w:themeColor="text1"/>
         </w:rPr>
       </w:pPr>
-      <w:bookmarkStart w:id="30" w:name="_Toc478281714"/>
+      <w:bookmarkStart w:id="31" w:name="_Toc478281714"/>
       <w:r>
         <w:rPr>
           <w:color w:val="000000" w:themeColor="text1"/>
@@ -15185,7 +15187,7 @@
         </w:rPr>
         <w:t>.</w:t>
       </w:r>
-      <w:bookmarkEnd w:id="30"/>
+      <w:bookmarkEnd w:id="31"/>
     </w:p>
     <w:p>
       <w:pPr>
@@ -15616,7 +15618,7 @@
           <w:color w:val="000000" w:themeColor="text1"/>
         </w:rPr>
       </w:pPr>
-      <w:bookmarkStart w:id="31" w:name="_Toc478281715"/>
+      <w:bookmarkStart w:id="32" w:name="_Toc478281715"/>
       <w:r>
         <w:rPr>
           <w:color w:val="000000" w:themeColor="text1"/>
@@ -15624,7 +15626,7 @@
         <w:lastRenderedPageBreak/>
         <w:t>Add panels shipment</w:t>
       </w:r>
-      <w:bookmarkEnd w:id="31"/>
+      <w:bookmarkEnd w:id="32"/>
     </w:p>
     <w:p>
       <w:pPr>
@@ -16179,14 +16181,14 @@
           <w:color w:val="000000" w:themeColor="text1"/>
         </w:rPr>
       </w:pPr>
-      <w:bookmarkStart w:id="32" w:name="_Toc478281716"/>
+      <w:bookmarkStart w:id="33" w:name="_Toc478281716"/>
       <w:r>
         <w:rPr>
           <w:color w:val="000000" w:themeColor="text1"/>
         </w:rPr>
         <w:t>Shipment Full Information.</w:t>
       </w:r>
-      <w:bookmarkEnd w:id="32"/>
+      <w:bookmarkEnd w:id="33"/>
     </w:p>
     <w:p>
       <w:pPr>
@@ -16598,7 +16600,7 @@
           <w:color w:val="000000" w:themeColor="text1"/>
         </w:rPr>
       </w:pPr>
-      <w:bookmarkStart w:id="33" w:name="_Toc478281717"/>
+      <w:bookmarkStart w:id="34" w:name="_Toc478281717"/>
       <w:r>
         <w:rPr>
           <w:color w:val="000000" w:themeColor="text1"/>
@@ -16606,7 +16608,7 @@
         <w:lastRenderedPageBreak/>
         <w:t>Dispatch Shipment.</w:t>
       </w:r>
-      <w:bookmarkEnd w:id="33"/>
+      <w:bookmarkEnd w:id="34"/>
     </w:p>
     <w:p>
       <w:pPr>
@@ -17330,7 +17332,7 @@
           <w:color w:val="000000" w:themeColor="text1"/>
         </w:rPr>
       </w:pPr>
-      <w:bookmarkStart w:id="34" w:name="_Toc478281718"/>
+      <w:bookmarkStart w:id="35" w:name="_Toc478281718"/>
       <w:r>
         <w:rPr>
           <w:i w:val="0"/>
@@ -17346,7 +17348,7 @@
         </w:rPr>
         <w:t>.</w:t>
       </w:r>
-      <w:bookmarkEnd w:id="34"/>
+      <w:bookmarkEnd w:id="35"/>
     </w:p>
     <w:p>
       <w:pPr>
@@ -17468,7 +17470,7 @@
           <w:color w:val="000000" w:themeColor="text1"/>
         </w:rPr>
       </w:pPr>
-      <w:bookmarkStart w:id="35" w:name="_Toc478281719"/>
+      <w:bookmarkStart w:id="36" w:name="_Toc478281719"/>
       <w:r>
         <w:rPr>
           <w:color w:val="000000" w:themeColor="text1"/>
@@ -17487,7 +17489,7 @@
         </w:rPr>
         <w:t>.</w:t>
       </w:r>
-      <w:bookmarkEnd w:id="35"/>
+      <w:bookmarkEnd w:id="36"/>
     </w:p>
     <w:p>
       <w:pPr>
@@ -17713,7 +17715,7 @@
           <w:color w:val="000000" w:themeColor="text1"/>
         </w:rPr>
       </w:pPr>
-      <w:bookmarkStart w:id="36" w:name="_Toc478281720"/>
+      <w:bookmarkStart w:id="37" w:name="_Toc478281720"/>
       <w:r>
         <w:rPr>
           <w:noProof/>
@@ -17722,7 +17724,7 @@
         <w:lastRenderedPageBreak/>
         <w:t>Add Round</w:t>
       </w:r>
-      <w:bookmarkEnd w:id="36"/>
+      <w:bookmarkEnd w:id="37"/>
     </w:p>
     <w:p>
       <w:pPr>
@@ -17874,7 +17876,7 @@
           <w:color w:val="000000" w:themeColor="text1"/>
         </w:rPr>
       </w:pPr>
-      <w:bookmarkStart w:id="37" w:name="_Toc478281721"/>
+      <w:bookmarkStart w:id="38" w:name="_Toc478281721"/>
       <w:r>
         <w:rPr>
           <w:color w:val="000000" w:themeColor="text1"/>
@@ -17887,7 +17889,7 @@
         </w:rPr>
         <w:t>.</w:t>
       </w:r>
-      <w:bookmarkEnd w:id="37"/>
+      <w:bookmarkEnd w:id="38"/>
     </w:p>
     <w:p>
       <w:pPr>
@@ -18110,7 +18112,7 @@
           <w:color w:val="000000" w:themeColor="text1"/>
         </w:rPr>
       </w:pPr>
-      <w:bookmarkStart w:id="38" w:name="_Toc478281722"/>
+      <w:bookmarkStart w:id="39" w:name="_Toc478281722"/>
       <w:r>
         <w:rPr>
           <w:color w:val="000000" w:themeColor="text1"/>
@@ -18124,7 +18126,7 @@
         </w:rPr>
         <w:t>.</w:t>
       </w:r>
-      <w:bookmarkEnd w:id="38"/>
+      <w:bookmarkEnd w:id="39"/>
     </w:p>
     <w:p>
       <w:pPr>
@@ -18472,7 +18474,7 @@
           <w:color w:val="000000" w:themeColor="text1"/>
         </w:rPr>
       </w:pPr>
-      <w:bookmarkStart w:id="39" w:name="_Toc478281723"/>
+      <w:bookmarkStart w:id="40" w:name="_Toc478281723"/>
       <w:r>
         <w:rPr>
           <w:color w:val="000000" w:themeColor="text1"/>
@@ -18486,7 +18488,7 @@
         </w:rPr>
         <w:t>.</w:t>
       </w:r>
-      <w:bookmarkEnd w:id="39"/>
+      <w:bookmarkEnd w:id="40"/>
     </w:p>
     <w:p>
       <w:pPr>
@@ -18755,7 +18757,7 @@
           <w:color w:val="000000" w:themeColor="text1"/>
         </w:rPr>
       </w:pPr>
-      <w:bookmarkStart w:id="40" w:name="_Toc478281724"/>
+      <w:bookmarkStart w:id="41" w:name="_Toc478281724"/>
       <w:r>
         <w:rPr>
           <w:i w:val="0"/>
@@ -18763,7 +18765,7 @@
         </w:rPr>
         <w:t>Extras</w:t>
       </w:r>
-      <w:bookmarkEnd w:id="40"/>
+      <w:bookmarkEnd w:id="41"/>
     </w:p>
     <w:p>
       <w:pPr>
@@ -18914,14 +18916,14 @@
           <w:color w:val="000000" w:themeColor="text1"/>
         </w:rPr>
       </w:pPr>
-      <w:bookmarkStart w:id="41" w:name="_Toc478281725"/>
+      <w:bookmarkStart w:id="42" w:name="_Toc478281725"/>
       <w:r>
         <w:rPr>
           <w:color w:val="000000" w:themeColor="text1"/>
         </w:rPr>
         <w:t>Couriers</w:t>
       </w:r>
-      <w:bookmarkEnd w:id="41"/>
+      <w:bookmarkEnd w:id="42"/>
     </w:p>
     <w:p>
       <w:pPr>
@@ -19167,7 +19169,7 @@
           <w:color w:val="000000" w:themeColor="text1"/>
         </w:rPr>
       </w:pPr>
-      <w:bookmarkStart w:id="42" w:name="_Toc478281726"/>
+      <w:bookmarkStart w:id="43" w:name="_Toc478281726"/>
       <w:r>
         <w:rPr>
           <w:color w:val="000000" w:themeColor="text1"/>
@@ -19181,7 +19183,7 @@
         </w:rPr>
         <w:t>.</w:t>
       </w:r>
-      <w:bookmarkEnd w:id="42"/>
+      <w:bookmarkEnd w:id="43"/>
     </w:p>
     <w:p>
       <w:pPr>
@@ -19491,14 +19493,14 @@
           <w:color w:val="000000" w:themeColor="text1"/>
         </w:rPr>
       </w:pPr>
-      <w:bookmarkStart w:id="43" w:name="_Toc478281727"/>
+      <w:bookmarkStart w:id="44" w:name="_Toc478281727"/>
       <w:r>
         <w:rPr>
           <w:color w:val="000000" w:themeColor="text1"/>
         </w:rPr>
         <w:t>Micro-Reports</w:t>
       </w:r>
-      <w:bookmarkEnd w:id="43"/>
+      <w:bookmarkEnd w:id="44"/>
     </w:p>
     <w:p>
       <w:pPr>
@@ -19526,8 +19528,6 @@
         </w:rPr>
         <w:t xml:space="preserve">analyze, </w:t>
       </w:r>
-      <w:bookmarkStart w:id="44" w:name="_GoBack"/>
-      <w:bookmarkEnd w:id="44"/>
       <w:r>
         <w:rPr>
           <w:color w:val="000000" w:themeColor="text1"/>
@@ -22779,6 +22779,139 @@
     </w:p>
     <w:p>
       <w:pPr>
+        <w:pStyle w:val="ListParagraph"/>
+        <w:ind w:left="792"/>
+        <w:rPr>
+          <w:color w:val="000000" w:themeColor="text1"/>
+          <w:sz w:val="24"/>
+          <w:szCs w:val="24"/>
+        </w:rPr>
+      </w:pPr>
+    </w:p>
+    <w:p>
+      <w:pPr>
+        <w:pStyle w:val="ListParagraph"/>
+        <w:ind w:left="792"/>
+        <w:rPr>
+          <w:color w:val="000000" w:themeColor="text1"/>
+          <w:sz w:val="24"/>
+          <w:szCs w:val="24"/>
+        </w:rPr>
+      </w:pPr>
+    </w:p>
+    <w:p>
+      <w:pPr>
+        <w:pStyle w:val="ListParagraph"/>
+        <w:ind w:left="792"/>
+        <w:rPr>
+          <w:color w:val="000000" w:themeColor="text1"/>
+          <w:sz w:val="24"/>
+          <w:szCs w:val="24"/>
+        </w:rPr>
+      </w:pPr>
+    </w:p>
+    <w:p>
+      <w:pPr>
+        <w:pStyle w:val="ListParagraph"/>
+        <w:ind w:left="792"/>
+        <w:rPr>
+          <w:color w:val="000000" w:themeColor="text1"/>
+          <w:sz w:val="24"/>
+          <w:szCs w:val="24"/>
+        </w:rPr>
+      </w:pPr>
+    </w:p>
+    <w:p>
+      <w:pPr>
+        <w:pStyle w:val="ListParagraph"/>
+        <w:ind w:left="792"/>
+        <w:rPr>
+          <w:color w:val="000000" w:themeColor="text1"/>
+          <w:sz w:val="24"/>
+          <w:szCs w:val="24"/>
+        </w:rPr>
+      </w:pPr>
+    </w:p>
+    <w:p>
+      <w:pPr>
+        <w:pStyle w:val="Heading2"/>
+        <w:numPr>
+          <w:ilvl w:val="0"/>
+          <w:numId w:val="8"/>
+        </w:numPr>
+        <w:rPr>
+          <w:color w:val="000000" w:themeColor="text1"/>
+          <w:sz w:val="24"/>
+          <w:szCs w:val="24"/>
+        </w:rPr>
+      </w:pPr>
+      <w:r>
+        <w:rPr>
+          <w:color w:val="000000" w:themeColor="text1"/>
+          <w:sz w:val="24"/>
+          <w:szCs w:val="24"/>
+        </w:rPr>
+        <w:t>User/Laboratory Login.</w:t>
+      </w:r>
+    </w:p>
+    <w:p/>
+    <w:p>
+      <w:pPr>
+        <w:pStyle w:val="ListParagraph"/>
+        <w:ind w:left="360"/>
+        <w:rPr>
+          <w:color w:val="000000" w:themeColor="text1"/>
+          <w:sz w:val="24"/>
+          <w:szCs w:val="24"/>
+        </w:rPr>
+      </w:pPr>
+    </w:p>
+    <w:p>
+      <w:pPr>
+        <w:pStyle w:val="ListParagraph"/>
+        <w:ind w:left="792"/>
+        <w:rPr>
+          <w:color w:val="000000" w:themeColor="text1"/>
+          <w:sz w:val="24"/>
+          <w:szCs w:val="24"/>
+        </w:rPr>
+      </w:pPr>
+    </w:p>
+    <w:p>
+      <w:pPr>
+        <w:pStyle w:val="ListParagraph"/>
+        <w:ind w:left="792"/>
+        <w:rPr>
+          <w:color w:val="000000" w:themeColor="text1"/>
+          <w:sz w:val="24"/>
+          <w:szCs w:val="24"/>
+        </w:rPr>
+      </w:pPr>
+    </w:p>
+    <w:p>
+      <w:pPr>
+        <w:pStyle w:val="ListParagraph"/>
+        <w:ind w:left="792"/>
+        <w:rPr>
+          <w:color w:val="000000" w:themeColor="text1"/>
+          <w:sz w:val="24"/>
+          <w:szCs w:val="24"/>
+        </w:rPr>
+      </w:pPr>
+    </w:p>
+    <w:p>
+      <w:pPr>
+        <w:pStyle w:val="ListParagraph"/>
+        <w:ind w:left="792"/>
+        <w:rPr>
+          <w:color w:val="000000" w:themeColor="text1"/>
+          <w:sz w:val="24"/>
+          <w:szCs w:val="24"/>
+        </w:rPr>
+      </w:pPr>
+    </w:p>
+    <w:p>
+      <w:pPr>
         <w:rPr>
           <w:color w:val="000000" w:themeColor="text1"/>
           <w:sz w:val="24"/>
@@ -22867,7 +23000,7 @@
             <w:bCs/>
             <w:noProof/>
           </w:rPr>
-          <w:t>43</w:t>
+          <w:t>2</w:t>
         </w:r>
         <w:r>
           <w:rPr>
@@ -25537,6 +25670,92 @@
     </w:lvl>
   </w:abstractNum>
   <w:abstractNum w:abstractNumId="30" w15:restartNumberingAfterBreak="0">
+    <w:nsid w:val="5D846CE8"/>
+    <w:multiLevelType w:val="multilevel"/>
+    <w:tmpl w:val="0409001F"/>
+    <w:lvl w:ilvl="0">
+      <w:start w:val="1"/>
+      <w:numFmt w:val="decimal"/>
+      <w:lvlText w:val="%1."/>
+      <w:lvlJc w:val="left"/>
+      <w:pPr>
+        <w:ind w:left="360" w:hanging="360"/>
+      </w:pPr>
+    </w:lvl>
+    <w:lvl w:ilvl="1">
+      <w:start w:val="1"/>
+      <w:numFmt w:val="decimal"/>
+      <w:lvlText w:val="%1.%2."/>
+      <w:lvlJc w:val="left"/>
+      <w:pPr>
+        <w:ind w:left="792" w:hanging="432"/>
+      </w:pPr>
+    </w:lvl>
+    <w:lvl w:ilvl="2">
+      <w:start w:val="1"/>
+      <w:numFmt w:val="decimal"/>
+      <w:lvlText w:val="%1.%2.%3."/>
+      <w:lvlJc w:val="left"/>
+      <w:pPr>
+        <w:ind w:left="1224" w:hanging="504"/>
+      </w:pPr>
+    </w:lvl>
+    <w:lvl w:ilvl="3">
+      <w:start w:val="1"/>
+      <w:numFmt w:val="decimal"/>
+      <w:lvlText w:val="%1.%2.%3.%4."/>
+      <w:lvlJc w:val="left"/>
+      <w:pPr>
+        <w:ind w:left="1728" w:hanging="648"/>
+      </w:pPr>
+    </w:lvl>
+    <w:lvl w:ilvl="4">
+      <w:start w:val="1"/>
+      <w:numFmt w:val="decimal"/>
+      <w:lvlText w:val="%1.%2.%3.%4.%5."/>
+      <w:lvlJc w:val="left"/>
+      <w:pPr>
+        <w:ind w:left="2232" w:hanging="792"/>
+      </w:pPr>
+    </w:lvl>
+    <w:lvl w:ilvl="5">
+      <w:start w:val="1"/>
+      <w:numFmt w:val="decimal"/>
+      <w:lvlText w:val="%1.%2.%3.%4.%5.%6."/>
+      <w:lvlJc w:val="left"/>
+      <w:pPr>
+        <w:ind w:left="2736" w:hanging="936"/>
+      </w:pPr>
+    </w:lvl>
+    <w:lvl w:ilvl="6">
+      <w:start w:val="1"/>
+      <w:numFmt w:val="decimal"/>
+      <w:lvlText w:val="%1.%2.%3.%4.%5.%6.%7."/>
+      <w:lvlJc w:val="left"/>
+      <w:pPr>
+        <w:ind w:left="3240" w:hanging="1080"/>
+      </w:pPr>
+    </w:lvl>
+    <w:lvl w:ilvl="7">
+      <w:start w:val="1"/>
+      <w:numFmt w:val="decimal"/>
+      <w:lvlText w:val="%1.%2.%3.%4.%5.%6.%7.%8."/>
+      <w:lvlJc w:val="left"/>
+      <w:pPr>
+        <w:ind w:left="3744" w:hanging="1224"/>
+      </w:pPr>
+    </w:lvl>
+    <w:lvl w:ilvl="8">
+      <w:start w:val="1"/>
+      <w:numFmt w:val="decimal"/>
+      <w:lvlText w:val="%1.%2.%3.%4.%5.%6.%7.%8.%9."/>
+      <w:lvlJc w:val="left"/>
+      <w:pPr>
+        <w:ind w:left="4320" w:hanging="1440"/>
+      </w:pPr>
+    </w:lvl>
+  </w:abstractNum>
+  <w:abstractNum w:abstractNumId="31" w15:restartNumberingAfterBreak="0">
     <w:nsid w:val="5DEB488A"/>
     <w:multiLevelType w:val="multilevel"/>
     <w:tmpl w:val="0409001F"/>
@@ -25622,7 +25841,7 @@
       </w:pPr>
     </w:lvl>
   </w:abstractNum>
-  <w:abstractNum w:abstractNumId="31" w15:restartNumberingAfterBreak="0">
+  <w:abstractNum w:abstractNumId="32" w15:restartNumberingAfterBreak="0">
     <w:nsid w:val="630C169E"/>
     <w:multiLevelType w:val="multilevel"/>
     <w:tmpl w:val="0409001F"/>
@@ -25708,7 +25927,7 @@
       </w:pPr>
     </w:lvl>
   </w:abstractNum>
-  <w:abstractNum w:abstractNumId="32" w15:restartNumberingAfterBreak="0">
+  <w:abstractNum w:abstractNumId="33" w15:restartNumberingAfterBreak="0">
     <w:nsid w:val="66592DA5"/>
     <w:multiLevelType w:val="multilevel"/>
     <w:tmpl w:val="0409001F"/>
@@ -25794,7 +26013,7 @@
       </w:pPr>
     </w:lvl>
   </w:abstractNum>
-  <w:abstractNum w:abstractNumId="33" w15:restartNumberingAfterBreak="0">
+  <w:abstractNum w:abstractNumId="34" w15:restartNumberingAfterBreak="0">
     <w:nsid w:val="667C7298"/>
     <w:multiLevelType w:val="multilevel"/>
     <w:tmpl w:val="0409001F"/>
@@ -25880,7 +26099,7 @@
       </w:pPr>
     </w:lvl>
   </w:abstractNum>
-  <w:abstractNum w:abstractNumId="34" w15:restartNumberingAfterBreak="0">
+  <w:abstractNum w:abstractNumId="35" w15:restartNumberingAfterBreak="0">
     <w:nsid w:val="6C722C64"/>
     <w:multiLevelType w:val="hybridMultilevel"/>
     <w:tmpl w:val="50AE89C0"/>
@@ -25993,7 +26212,7 @@
       </w:rPr>
     </w:lvl>
   </w:abstractNum>
-  <w:abstractNum w:abstractNumId="35" w15:restartNumberingAfterBreak="0">
+  <w:abstractNum w:abstractNumId="36" w15:restartNumberingAfterBreak="0">
     <w:nsid w:val="703D2621"/>
     <w:multiLevelType w:val="multilevel"/>
     <w:tmpl w:val="0409001F"/>
@@ -26079,7 +26298,7 @@
       </w:pPr>
     </w:lvl>
   </w:abstractNum>
-  <w:abstractNum w:abstractNumId="36" w15:restartNumberingAfterBreak="0">
+  <w:abstractNum w:abstractNumId="37" w15:restartNumberingAfterBreak="0">
     <w:nsid w:val="7B6937A3"/>
     <w:multiLevelType w:val="hybridMultilevel"/>
     <w:tmpl w:val="22ACA528"/>
@@ -26165,7 +26384,7 @@
       </w:pPr>
     </w:lvl>
   </w:abstractNum>
-  <w:abstractNum w:abstractNumId="37" w15:restartNumberingAfterBreak="0">
+  <w:abstractNum w:abstractNumId="38" w15:restartNumberingAfterBreak="0">
     <w:nsid w:val="7DD40631"/>
     <w:multiLevelType w:val="multilevel"/>
     <w:tmpl w:val="0409001F"/>
@@ -26252,7 +26471,7 @@
     </w:lvl>
   </w:abstractNum>
   <w:num w:numId="1">
-    <w:abstractNumId w:val="30"/>
+    <w:abstractNumId w:val="31"/>
   </w:num>
   <w:num w:numId="2">
     <w:abstractNumId w:val="10"/>
@@ -26261,7 +26480,7 @@
     <w:abstractNumId w:val="27"/>
   </w:num>
   <w:num w:numId="4">
-    <w:abstractNumId w:val="34"/>
+    <w:abstractNumId w:val="35"/>
   </w:num>
   <w:num w:numId="5">
     <w:abstractNumId w:val="3"/>
@@ -26285,10 +26504,10 @@
     <w:abstractNumId w:val="25"/>
   </w:num>
   <w:num w:numId="12">
-    <w:abstractNumId w:val="31"/>
+    <w:abstractNumId w:val="32"/>
   </w:num>
   <w:num w:numId="13">
-    <w:abstractNumId w:val="32"/>
+    <w:abstractNumId w:val="33"/>
   </w:num>
   <w:num w:numId="14">
     <w:abstractNumId w:val="18"/>
@@ -26318,7 +26537,7 @@
     <w:abstractNumId w:val="22"/>
   </w:num>
   <w:num w:numId="23">
-    <w:abstractNumId w:val="33"/>
+    <w:abstractNumId w:val="34"/>
   </w:num>
   <w:num w:numId="24">
     <w:abstractNumId w:val="4"/>
@@ -26333,7 +26552,7 @@
     <w:abstractNumId w:val="28"/>
   </w:num>
   <w:num w:numId="28">
-    <w:abstractNumId w:val="36"/>
+    <w:abstractNumId w:val="37"/>
   </w:num>
   <w:num w:numId="29">
     <w:abstractNumId w:val="17"/>
@@ -26345,7 +26564,7 @@
     <w:abstractNumId w:val="29"/>
   </w:num>
   <w:num w:numId="32">
-    <w:abstractNumId w:val="37"/>
+    <w:abstractNumId w:val="38"/>
   </w:num>
   <w:num w:numId="33">
     <w:abstractNumId w:val="12"/>
@@ -26354,7 +26573,7 @@
     <w:abstractNumId w:val="9"/>
   </w:num>
   <w:num w:numId="35">
-    <w:abstractNumId w:val="35"/>
+    <w:abstractNumId w:val="36"/>
   </w:num>
   <w:num w:numId="36">
     <w:abstractNumId w:val="13"/>
@@ -26364,6 +26583,9 @@
   </w:num>
   <w:num w:numId="38">
     <w:abstractNumId w:val="19"/>
+  </w:num>
+  <w:num w:numId="39">
+    <w:abstractNumId w:val="30"/>
   </w:num>
 </w:numbering>
 </file>
@@ -27376,19 +27598,19 @@
 
 <file path=word/glossary/fontTable.xml><?xml version="1.0" encoding="utf-8"?>
 <w:fonts xmlns:mc="http://schemas.openxmlformats.org/markup-compatibility/2006" xmlns:r="http://schemas.openxmlformats.org/officeDocument/2006/relationships" xmlns:w="http://schemas.openxmlformats.org/wordprocessingml/2006/main" xmlns:w14="http://schemas.microsoft.com/office/word/2010/wordml" xmlns:w15="http://schemas.microsoft.com/office/word/2012/wordml" xmlns:w16se="http://schemas.microsoft.com/office/word/2015/wordml/symex" mc:Ignorable="w14 w15 w16se">
+  <w:font w:name="Times New Roman">
+    <w:panose1 w:val="02020603050405020304"/>
+    <w:charset w:val="00"/>
+    <w:family w:val="roman"/>
+    <w:pitch w:val="variable"/>
+    <w:sig w:usb0="E0002EFF" w:usb1="C0007843" w:usb2="00000009" w:usb3="00000000" w:csb0="000001FF" w:csb1="00000000"/>
+  </w:font>
   <w:font w:name="Symbol">
     <w:panose1 w:val="05050102010706020507"/>
     <w:charset w:val="02"/>
     <w:family w:val="roman"/>
     <w:pitch w:val="variable"/>
     <w:sig w:usb0="00000000" w:usb1="10000000" w:usb2="00000000" w:usb3="00000000" w:csb0="80000000" w:csb1="00000000"/>
-  </w:font>
-  <w:font w:name="Times New Roman">
-    <w:panose1 w:val="02020603050405020304"/>
-    <w:charset w:val="00"/>
-    <w:family w:val="roman"/>
-    <w:pitch w:val="variable"/>
-    <w:sig w:usb0="E0002EFF" w:usb1="C0007843" w:usb2="00000009" w:usb3="00000000" w:csb0="000001FF" w:csb1="00000000"/>
   </w:font>
   <w:font w:name="Courier New">
     <w:panose1 w:val="02070309020205020404"/>
@@ -27444,8 +27666,8 @@
   <w:rsids>
     <w:rsidRoot w:val="0028138F"/>
     <w:rsid w:val="0028138F"/>
-    <w:rsid w:val="00673A86"/>
     <w:rsid w:val="00913AB8"/>
+    <w:rsid w:val="00D85EB3"/>
   </w:rsids>
   <m:mathPr>
     <m:mathFont m:val="Cambria Math"/>
@@ -28220,7 +28442,7 @@
 </file>
 
 <file path=customXml/itemProps2.xml><?xml version="1.0" encoding="utf-8"?>
-<ds:datastoreItem xmlns:ds="http://schemas.openxmlformats.org/officeDocument/2006/customXml" ds:itemID="{4E08B1F7-C031-4B00-B671-9AC707D3E630}">
+<ds:datastoreItem xmlns:ds="http://schemas.openxmlformats.org/officeDocument/2006/customXml" ds:itemID="{4B8E2488-BAF1-4A7F-96D7-C68D9C540BAA}">
   <ds:schemaRefs>
     <ds:schemaRef ds:uri="http://schemas.openxmlformats.org/officeDocument/2006/bibliography"/>
   </ds:schemaRefs>

</xml_diff>